<commit_message>
Resumen Parcial ++ TAs ++
</commit_message>
<xml_diff>
--- a/UT2/Resumen UT2.docx
+++ b/UT2/Resumen UT2.docx
@@ -996,6 +996,261 @@
       </w:r>
       <w:r>
         <w:t>on (tercera fase).</w:t>
+      </w:r>
+    </w:p>
+    <w:p/>
+    <w:p/>
+    <w:p/>
+    <w:p/>
+    <w:p/>
+    <w:p/>
+    <w:p/>
+    <w:p/>
+    <w:p/>
+    <w:p/>
+    <w:p/>
+    <w:p/>
+    <w:p/>
+    <w:p>
+      <w:pPr>
+        <w:jc w:val="center"/>
+        <w:rPr>
+          <w:b/>
+          <w:bCs/>
+          <w:sz w:val="30"/>
+          <w:szCs w:val="30"/>
+        </w:rPr>
+      </w:pPr>
+      <w:r>
+        <w:rPr>
+          <w:b/>
+          <w:bCs/>
+          <w:sz w:val="30"/>
+          <w:szCs w:val="30"/>
+        </w:rPr>
+        <w:lastRenderedPageBreak/>
+        <w:t>Product Use Case Escenarios</w:t>
+      </w:r>
+    </w:p>
+    <w:p>
+      <w:pPr>
+        <w:jc w:val="both"/>
+      </w:pPr>
+      <w:r>
+        <w:t>Los product use case escenarios (PUC) son usados para comunicar la intencion del producto automatizado a los stakeholders. Habitualmente no solo se usa para esto, porque muestra las funcionalidades del producto. Es recomendado mostrarlo en una reunion para obtener un feedback. La diferencia con BUC es que contienen toda la funcionalidad que responde al BE mientras que PUC contiene la funcionalidad del producto.</w:t>
+      </w:r>
+    </w:p>
+    <w:p>
+      <w:pPr>
+        <w:jc w:val="both"/>
+      </w:pPr>
+      <w:r>
+        <w:t>Cuando los stakeholders estan felices con el escenario, determina que tanto el BUC ha sido implementado en el producto.</w:t>
+      </w:r>
+    </w:p>
+    <w:p>
+      <w:pPr>
+        <w:jc w:val="both"/>
+      </w:pPr>
+      <w:r>
+        <w:t>Ejemplo:</w:t>
+      </w:r>
+      <w:r>
+        <w:rPr>
+          <w:noProof/>
+        </w:rPr>
+        <w:drawing>
+          <wp:inline distT="0" distB="0" distL="0" distR="0" wp14:anchorId="15014F96" wp14:editId="4F0986C9">
+            <wp:extent cx="5612130" cy="5441950"/>
+            <wp:effectExtent l="0" t="0" r="1270" b="6350"/>
+            <wp:docPr id="3" name="Imagen 3"/>
+            <wp:cNvGraphicFramePr>
+              <a:graphicFrameLocks xmlns:a="http://schemas.openxmlformats.org/drawingml/2006/main" noChangeAspect="1"/>
+            </wp:cNvGraphicFramePr>
+            <a:graphic xmlns:a="http://schemas.openxmlformats.org/drawingml/2006/main">
+              <a:graphicData uri="http://schemas.openxmlformats.org/drawingml/2006/picture">
+                <pic:pic xmlns:pic="http://schemas.openxmlformats.org/drawingml/2006/picture">
+                  <pic:nvPicPr>
+                    <pic:cNvPr id="3" name="Imagen 3"/>
+                    <pic:cNvPicPr/>
+                  </pic:nvPicPr>
+                  <pic:blipFill>
+                    <a:blip r:embed="rId7">
+                      <a:extLst>
+                        <a:ext uri="{28A0092B-C50C-407E-A947-70E740481C1C}">
+                          <a14:useLocalDpi xmlns:a14="http://schemas.microsoft.com/office/drawing/2010/main" val="0"/>
+                        </a:ext>
+                      </a:extLst>
+                    </a:blip>
+                    <a:stretch>
+                      <a:fillRect/>
+                    </a:stretch>
+                  </pic:blipFill>
+                  <pic:spPr>
+                    <a:xfrm>
+                      <a:off x="0" y="0"/>
+                      <a:ext cx="5612130" cy="5441950"/>
+                    </a:xfrm>
+                    <a:prstGeom prst="rect">
+                      <a:avLst/>
+                    </a:prstGeom>
+                  </pic:spPr>
+                </pic:pic>
+              </a:graphicData>
+            </a:graphic>
+          </wp:inline>
+        </w:drawing>
+      </w:r>
+    </w:p>
+    <w:p>
+      <w:pPr>
+        <w:jc w:val="both"/>
+      </w:pPr>
+      <w:r>
+        <w:rPr>
+          <w:noProof/>
+        </w:rPr>
+        <w:lastRenderedPageBreak/>
+        <w:drawing>
+          <wp:inline distT="0" distB="0" distL="0" distR="0" wp14:anchorId="3F296834" wp14:editId="3410C1DF">
+            <wp:extent cx="5612130" cy="5022215"/>
+            <wp:effectExtent l="0" t="0" r="1270" b="0"/>
+            <wp:docPr id="4" name="Imagen 4"/>
+            <wp:cNvGraphicFramePr>
+              <a:graphicFrameLocks xmlns:a="http://schemas.openxmlformats.org/drawingml/2006/main" noChangeAspect="1"/>
+            </wp:cNvGraphicFramePr>
+            <a:graphic xmlns:a="http://schemas.openxmlformats.org/drawingml/2006/main">
+              <a:graphicData uri="http://schemas.openxmlformats.org/drawingml/2006/picture">
+                <pic:pic xmlns:pic="http://schemas.openxmlformats.org/drawingml/2006/picture">
+                  <pic:nvPicPr>
+                    <pic:cNvPr id="4" name="Imagen 4"/>
+                    <pic:cNvPicPr/>
+                  </pic:nvPicPr>
+                  <pic:blipFill>
+                    <a:blip r:embed="rId8">
+                      <a:extLst>
+                        <a:ext uri="{28A0092B-C50C-407E-A947-70E740481C1C}">
+                          <a14:useLocalDpi xmlns:a14="http://schemas.microsoft.com/office/drawing/2010/main" val="0"/>
+                        </a:ext>
+                      </a:extLst>
+                    </a:blip>
+                    <a:stretch>
+                      <a:fillRect/>
+                    </a:stretch>
+                  </pic:blipFill>
+                  <pic:spPr>
+                    <a:xfrm>
+                      <a:off x="0" y="0"/>
+                      <a:ext cx="5612130" cy="5022215"/>
+                    </a:xfrm>
+                    <a:prstGeom prst="rect">
+                      <a:avLst/>
+                    </a:prstGeom>
+                  </pic:spPr>
+                </pic:pic>
+              </a:graphicData>
+            </a:graphic>
+          </wp:inline>
+        </w:drawing>
+      </w:r>
+    </w:p>
+    <w:p>
+      <w:pPr>
+        <w:jc w:val="both"/>
+      </w:pPr>
+    </w:p>
+    <w:p>
+      <w:pPr>
+        <w:jc w:val="both"/>
+      </w:pPr>
+      <w:r>
+        <w:t>Poner todo junto</w:t>
+      </w:r>
+    </w:p>
+    <w:p>
+      <w:pPr>
+        <w:jc w:val="both"/>
+      </w:pPr>
+      <w:r>
+        <w:rPr>
+          <w:noProof/>
+        </w:rPr>
+        <w:drawing>
+          <wp:inline distT="0" distB="0" distL="0" distR="0" wp14:anchorId="4C30CD19" wp14:editId="3998A437">
+            <wp:extent cx="4514066" cy="2769833"/>
+            <wp:effectExtent l="0" t="0" r="0" b="0"/>
+            <wp:docPr id="5" name="Imagen 5"/>
+            <wp:cNvGraphicFramePr>
+              <a:graphicFrameLocks xmlns:a="http://schemas.openxmlformats.org/drawingml/2006/main" noChangeAspect="1"/>
+            </wp:cNvGraphicFramePr>
+            <a:graphic xmlns:a="http://schemas.openxmlformats.org/drawingml/2006/main">
+              <a:graphicData uri="http://schemas.openxmlformats.org/drawingml/2006/picture">
+                <pic:pic xmlns:pic="http://schemas.openxmlformats.org/drawingml/2006/picture">
+                  <pic:nvPicPr>
+                    <pic:cNvPr id="5" name="Imagen 5"/>
+                    <pic:cNvPicPr/>
+                  </pic:nvPicPr>
+                  <pic:blipFill>
+                    <a:blip r:embed="rId9">
+                      <a:extLst>
+                        <a:ext uri="{28A0092B-C50C-407E-A947-70E740481C1C}">
+                          <a14:useLocalDpi xmlns:a14="http://schemas.microsoft.com/office/drawing/2010/main" val="0"/>
+                        </a:ext>
+                      </a:extLst>
+                    </a:blip>
+                    <a:stretch>
+                      <a:fillRect/>
+                    </a:stretch>
+                  </pic:blipFill>
+                  <pic:spPr>
+                    <a:xfrm>
+                      <a:off x="0" y="0"/>
+                      <a:ext cx="4577747" cy="2808907"/>
+                    </a:xfrm>
+                    <a:prstGeom prst="rect">
+                      <a:avLst/>
+                    </a:prstGeom>
+                  </pic:spPr>
+                </pic:pic>
+              </a:graphicData>
+            </a:graphic>
+          </wp:inline>
+        </w:drawing>
+      </w:r>
+    </w:p>
+    <w:p>
+      <w:pPr>
+        <w:jc w:val="center"/>
+        <w:rPr>
+          <w:b/>
+          <w:bCs/>
+          <w:sz w:val="30"/>
+          <w:szCs w:val="30"/>
+        </w:rPr>
+      </w:pPr>
+      <w:r>
+        <w:rPr>
+          <w:b/>
+          <w:bCs/>
+          <w:sz w:val="30"/>
+          <w:szCs w:val="30"/>
+        </w:rPr>
+        <w:lastRenderedPageBreak/>
+        <w:t xml:space="preserve">Evitar </w:t>
+      </w:r>
+      <w:r>
+        <w:rPr>
+          <w:b/>
+          <w:bCs/>
+          <w:sz w:val="30"/>
+          <w:szCs w:val="30"/>
+        </w:rPr>
+        <w:t>Ambigüedad</w:t>
+      </w:r>
+    </w:p>
+    <w:p>
+      <w:r>
+        <w:t>Los requisitos pueden tener mucha ambigüedad y malentendidos.</w:t>
       </w:r>
     </w:p>
     <w:sectPr>

</xml_diff>